<commit_message>
Aula 02 - 18/08
</commit_message>
<xml_diff>
--- a/anotacoes.docx
+++ b/anotacoes.docx
@@ -523,41 +523,87 @@
         <w:t>o</w:t>
       </w:r>
       <w:r>
+        <w:t xml:space="preserve"> solucao1</w:t>
+      </w:r>
+    </w:p>
+    <w:p>
+      <w:pPr>
+        <w:ind w:left="708"/>
+      </w:pPr>
+      <w:proofErr w:type="spellStart"/>
+      <w:proofErr w:type="gramStart"/>
+      <w:r>
+        <w:t>dot</w:t>
+      </w:r>
+      <w:r>
+        <w:t>net</w:t>
+      </w:r>
+      <w:proofErr w:type="spellEnd"/>
+      <w:proofErr w:type="gramEnd"/>
+      <w:r>
+        <w:t xml:space="preserve"> new console -n projeto1</w:t>
+      </w:r>
+    </w:p>
+    <w:p>
+      <w:pPr>
+        <w:ind w:left="708"/>
+      </w:pPr>
+      <w:proofErr w:type="spellStart"/>
+      <w:proofErr w:type="gramStart"/>
+      <w:r>
+        <w:t>dotn</w:t>
+      </w:r>
+      <w:r>
+        <w:t>et</w:t>
+      </w:r>
+      <w:proofErr w:type="spellEnd"/>
+      <w:proofErr w:type="gramEnd"/>
+      <w:r>
         <w:t xml:space="preserve"> </w:t>
       </w:r>
-      <w:r>
-        <w:t>solucao1</w:t>
-      </w:r>
-    </w:p>
-    <w:p>
-      <w:pPr>
-        <w:ind w:left="708"/>
-      </w:pPr>
-      <w:proofErr w:type="spellStart"/>
-      <w:proofErr w:type="gramStart"/>
-      <w:r>
-        <w:t>dot</w:t>
-      </w:r>
-      <w:r>
-        <w:t>net</w:t>
-      </w:r>
-      <w:proofErr w:type="spellEnd"/>
-      <w:proofErr w:type="gramEnd"/>
-      <w:r>
-        <w:t xml:space="preserve"> new console -n projeto1</w:t>
-      </w:r>
-    </w:p>
-    <w:p>
-      <w:pPr>
-        <w:ind w:left="708"/>
-      </w:pPr>
-      <w:proofErr w:type="spellStart"/>
-      <w:proofErr w:type="gramStart"/>
-      <w:r>
-        <w:t>dotn</w:t>
-      </w:r>
-      <w:r>
-        <w:t>et</w:t>
+      <w:proofErr w:type="spellStart"/>
+      <w:r>
+        <w:t>sln</w:t>
+      </w:r>
+      <w:proofErr w:type="spellEnd"/>
+      <w:r>
+        <w:t xml:space="preserve"> solucao1.sln </w:t>
+      </w:r>
+      <w:proofErr w:type="spellStart"/>
+      <w:r>
+        <w:t>add</w:t>
+      </w:r>
+      <w:proofErr w:type="spellEnd"/>
+      <w:r>
+        <w:t xml:space="preserve"> projeto1/projeto</w:t>
+      </w:r>
+      <w:r>
+        <w:t>1.csproj</w:t>
+      </w:r>
+    </w:p>
+    <w:p>
+      <w:pPr>
+        <w:ind w:left="708"/>
+      </w:pPr>
+      <w:proofErr w:type="spellStart"/>
+      <w:proofErr w:type="gramStart"/>
+      <w:r>
+        <w:t>dotnet</w:t>
+      </w:r>
+      <w:proofErr w:type="spellEnd"/>
+      <w:proofErr w:type="gramEnd"/>
+      <w:r>
+        <w:t xml:space="preserve"> build</w:t>
+      </w:r>
+    </w:p>
+    <w:p>
+      <w:pPr>
+        <w:ind w:left="708"/>
+      </w:pPr>
+      <w:proofErr w:type="spellStart"/>
+      <w:proofErr w:type="gramStart"/>
+      <w:r>
+        <w:t>dotnet</w:t>
       </w:r>
       <w:proofErr w:type="spellEnd"/>
       <w:proofErr w:type="gramEnd"/>
@@ -566,55 +612,6 @@
       </w:r>
       <w:proofErr w:type="spellStart"/>
       <w:r>
-        <w:t>sln</w:t>
-      </w:r>
-      <w:proofErr w:type="spellEnd"/>
-      <w:r>
-        <w:t xml:space="preserve"> solucao1.sln </w:t>
-      </w:r>
-      <w:proofErr w:type="spellStart"/>
-      <w:r>
-        <w:t>add</w:t>
-      </w:r>
-      <w:proofErr w:type="spellEnd"/>
-      <w:r>
-        <w:t xml:space="preserve"> projeto1/projeto</w:t>
-      </w:r>
-      <w:r>
-        <w:t>1.csproj</w:t>
-      </w:r>
-    </w:p>
-    <w:p>
-      <w:pPr>
-        <w:ind w:left="708"/>
-      </w:pPr>
-      <w:proofErr w:type="spellStart"/>
-      <w:proofErr w:type="gramStart"/>
-      <w:r>
-        <w:t>dotnet</w:t>
-      </w:r>
-      <w:proofErr w:type="spellEnd"/>
-      <w:proofErr w:type="gramEnd"/>
-      <w:r>
-        <w:t xml:space="preserve"> build</w:t>
-      </w:r>
-    </w:p>
-    <w:p>
-      <w:pPr>
-        <w:ind w:left="708"/>
-      </w:pPr>
-      <w:proofErr w:type="spellStart"/>
-      <w:proofErr w:type="gramStart"/>
-      <w:r>
-        <w:t>dotnet</w:t>
-      </w:r>
-      <w:proofErr w:type="spellEnd"/>
-      <w:proofErr w:type="gramEnd"/>
-      <w:r>
-        <w:t xml:space="preserve"> </w:t>
-      </w:r>
-      <w:proofErr w:type="spellStart"/>
-      <w:r>
         <w:t>run</w:t>
       </w:r>
       <w:proofErr w:type="spellEnd"/>
@@ -634,15 +631,41 @@
     </w:p>
     <w:p>
       <w:proofErr w:type="spellStart"/>
+      <w:proofErr w:type="gramStart"/>
       <w:r>
         <w:t>heap</w:t>
       </w:r>
       <w:proofErr w:type="spellEnd"/>
+      <w:proofErr w:type="gramEnd"/>
       <w:r>
         <w:t>: armazena valores maiores como objetos, referências, etc. Utiliza coletor de lixo.</w:t>
+      </w:r>
+    </w:p>
+    <w:p/>
+    <w:p>
+      <w:proofErr w:type="spellStart"/>
+      <w:r>
+        <w:t>ArrayList</w:t>
+      </w:r>
+      <w:proofErr w:type="spellEnd"/>
+      <w:r>
+        <w:t>: cresce dinamicamente e pode colocar tipos diferentes</w:t>
+      </w:r>
+      <w:r>
+        <w:t xml:space="preserve"> de dados</w:t>
       </w:r>
       <w:bookmarkStart w:id="0" w:name="_GoBack"/>
       <w:bookmarkEnd w:id="0"/>
+    </w:p>
+    <w:p>
+      <w:proofErr w:type="spellStart"/>
+      <w:r>
+        <w:t>List</w:t>
+      </w:r>
+      <w:proofErr w:type="spellEnd"/>
+      <w:r>
+        <w:t>: permite colocar elementos do mesmo tipo</w:t>
+      </w:r>
     </w:p>
     <w:p/>
     <w:p/>

</xml_diff>

<commit_message>
Aula 03 - Síncrono e Assíncrono
</commit_message>
<xml_diff>
--- a/anotacoes.docx
+++ b/anotacoes.docx
@@ -619,24 +619,26 @@
     <w:p/>
     <w:p>
       <w:proofErr w:type="spellStart"/>
-      <w:proofErr w:type="gramStart"/>
-      <w:r>
-        <w:t>stack</w:t>
-      </w:r>
-      <w:proofErr w:type="spellEnd"/>
-      <w:proofErr w:type="gramEnd"/>
+      <w:r>
+        <w:t>S</w:t>
+      </w:r>
+      <w:r>
+        <w:t>tack</w:t>
+      </w:r>
+      <w:proofErr w:type="spellEnd"/>
       <w:r>
         <w:t>: armazena valores menores, como INT, FLOAT, etc. Primeiro que entra é o último que sai.</w:t>
       </w:r>
     </w:p>
     <w:p>
       <w:proofErr w:type="spellStart"/>
-      <w:proofErr w:type="gramStart"/>
-      <w:r>
-        <w:t>heap</w:t>
-      </w:r>
-      <w:proofErr w:type="spellEnd"/>
-      <w:proofErr w:type="gramEnd"/>
+      <w:r>
+        <w:t>H</w:t>
+      </w:r>
+      <w:r>
+        <w:t>eap</w:t>
+      </w:r>
+      <w:proofErr w:type="spellEnd"/>
       <w:r>
         <w:t>: armazena valores maiores como objetos, referências, etc. Utiliza coletor de lixo.</w:t>
       </w:r>
@@ -653,22 +655,171 @@
       </w:r>
       <w:r>
         <w:t xml:space="preserve"> de dados</w:t>
+      </w:r>
+    </w:p>
+    <w:p>
+      <w:proofErr w:type="spellStart"/>
+      <w:r>
+        <w:t>List</w:t>
+      </w:r>
+      <w:proofErr w:type="spellEnd"/>
+      <w:r>
+        <w:t>: permite colocar elementos do mesmo tipo</w:t>
+      </w:r>
+    </w:p>
+    <w:p/>
+    <w:p>
+      <w:r>
+        <w:t>Estático (</w:t>
+      </w:r>
+      <w:proofErr w:type="spellStart"/>
+      <w:r>
+        <w:t>static</w:t>
+      </w:r>
+      <w:proofErr w:type="spellEnd"/>
+      <w:r>
+        <w:t>): não precisa instanciar, dar new()</w:t>
       </w:r>
       <w:bookmarkStart w:id="0" w:name="_GoBack"/>
       <w:bookmarkEnd w:id="0"/>
     </w:p>
     <w:p>
-      <w:proofErr w:type="spellStart"/>
-      <w:r>
-        <w:t>List</w:t>
-      </w:r>
-      <w:proofErr w:type="spellEnd"/>
-      <w:r>
-        <w:t>: permite colocar elementos do mesmo tipo</w:t>
-      </w:r>
-    </w:p>
-    <w:p/>
-    <w:p/>
+      <w:r>
+        <w:t>Síncrono: executa linha por linha até o fim</w:t>
+      </w:r>
+    </w:p>
+    <w:p>
+      <w:r>
+        <w:t>Assíncrono (</w:t>
+      </w:r>
+      <w:proofErr w:type="spellStart"/>
+      <w:r>
+        <w:t>async</w:t>
+      </w:r>
+      <w:proofErr w:type="spellEnd"/>
+      <w:r>
+        <w:t>): tenta executar todas as operações possíveis</w:t>
+      </w:r>
+    </w:p>
+    <w:p>
+      <w:proofErr w:type="spellStart"/>
+      <w:r>
+        <w:t>Await</w:t>
+      </w:r>
+      <w:proofErr w:type="spellEnd"/>
+      <w:r>
+        <w:t xml:space="preserve">: ‘bloqueia’ uma operação para o </w:t>
+      </w:r>
+      <w:proofErr w:type="spellStart"/>
+      <w:r>
+        <w:t>async</w:t>
+      </w:r>
+      <w:proofErr w:type="spellEnd"/>
+      <w:r>
+        <w:t xml:space="preserve"> executar depois, por necessitar de resultados para funcionar melhor</w:t>
+      </w:r>
+    </w:p>
+    <w:p>
+      <w:r>
+        <w:lastRenderedPageBreak/>
+        <w:t xml:space="preserve">- </w:t>
+      </w:r>
+      <w:proofErr w:type="spellStart"/>
+      <w:r>
+        <w:t>Await</w:t>
+      </w:r>
+      <w:proofErr w:type="spellEnd"/>
+      <w:r>
+        <w:t xml:space="preserve"> retorna </w:t>
+      </w:r>
+      <w:proofErr w:type="spellStart"/>
+      <w:r>
+        <w:t>Task</w:t>
+      </w:r>
+      <w:proofErr w:type="spellEnd"/>
+      <w:r>
+        <w:t xml:space="preserve"> ou </w:t>
+      </w:r>
+      <w:proofErr w:type="spellStart"/>
+      <w:r>
+        <w:t>Task</w:t>
+      </w:r>
+      <w:proofErr w:type="spellEnd"/>
+      <w:r>
+        <w:t>&lt;T&gt;</w:t>
+      </w:r>
+    </w:p>
+    <w:p>
+      <w:r>
+        <w:t xml:space="preserve">- </w:t>
+      </w:r>
+      <w:proofErr w:type="spellStart"/>
+      <w:r>
+        <w:t>Task</w:t>
+      </w:r>
+      <w:proofErr w:type="spellEnd"/>
+      <w:r>
+        <w:t xml:space="preserve"> não tem valor de retorno</w:t>
+      </w:r>
+    </w:p>
+    <w:p>
+      <w:r>
+        <w:t xml:space="preserve">- </w:t>
+      </w:r>
+      <w:proofErr w:type="spellStart"/>
+      <w:r>
+        <w:t>Task</w:t>
+      </w:r>
+      <w:proofErr w:type="spellEnd"/>
+      <w:r>
+        <w:t xml:space="preserve">&lt;T&gt; tem valor de retorno. Exemplo: </w:t>
+      </w:r>
+      <w:proofErr w:type="spellStart"/>
+      <w:r>
+        <w:t>Task</w:t>
+      </w:r>
+      <w:proofErr w:type="spellEnd"/>
+      <w:r>
+        <w:t>&lt;</w:t>
+      </w:r>
+      <w:proofErr w:type="spellStart"/>
+      <w:r>
+        <w:t>int</w:t>
+      </w:r>
+      <w:proofErr w:type="spellEnd"/>
+      <w:r>
+        <w:t xml:space="preserve">&gt;, </w:t>
+      </w:r>
+      <w:proofErr w:type="spellStart"/>
+      <w:r>
+        <w:t>Task</w:t>
+      </w:r>
+      <w:proofErr w:type="spellEnd"/>
+      <w:r>
+        <w:t xml:space="preserve">&lt;Produto&gt; </w:t>
+      </w:r>
+    </w:p>
+    <w:p>
+      <w:r>
+        <w:t xml:space="preserve">- </w:t>
+      </w:r>
+      <w:proofErr w:type="spellStart"/>
+      <w:r>
+        <w:t>Task.WhenAll</w:t>
+      </w:r>
+      <w:proofErr w:type="spellEnd"/>
+      <w:r>
+        <w:t xml:space="preserve">(t1, t2): espera as duas </w:t>
+      </w:r>
+      <w:proofErr w:type="spellStart"/>
+      <w:r>
+        <w:t>tasks</w:t>
+      </w:r>
+      <w:proofErr w:type="spellEnd"/>
+      <w:r>
+        <w:t xml:space="preserve"> terminarem para continuar</w:t>
+      </w:r>
+    </w:p>
     <w:sectPr>
       <w:pgSz w:w="11906" w:h="16838"/>
       <w:pgMar w:top="1417" w:right="1701" w:bottom="1417" w:left="1701" w:header="708" w:footer="708" w:gutter="0"/>

</xml_diff>

<commit_message>
Agregação, Associação e Composição
</commit_message>
<xml_diff>
--- a/anotacoes.docx
+++ b/anotacoes.docx
@@ -620,22 +620,40 @@
     <w:p>
       <w:proofErr w:type="spellStart"/>
       <w:r>
+        <w:rPr>
+          <w:b/>
+        </w:rPr>
         <w:t>S</w:t>
       </w:r>
       <w:r>
+        <w:rPr>
+          <w:b/>
+        </w:rPr>
         <w:t>tack</w:t>
       </w:r>
       <w:proofErr w:type="spellEnd"/>
       <w:r>
-        <w:t>: armazena valores menores, como INT, FLOAT, etc. Primeiro que entra é o último que sai.</w:t>
-      </w:r>
-    </w:p>
-    <w:p>
-      <w:proofErr w:type="spellStart"/>
-      <w:r>
+        <w:t xml:space="preserve">: armazena valores menores, como INT, FLOAT, etc. </w:t>
+      </w:r>
+      <w:r>
+        <w:t>O 1º</w:t>
+      </w:r>
+      <w:r>
+        <w:t xml:space="preserve"> que entra é o último que sai.</w:t>
+      </w:r>
+    </w:p>
+    <w:p>
+      <w:proofErr w:type="spellStart"/>
+      <w:r>
+        <w:rPr>
+          <w:b/>
+        </w:rPr>
         <w:t>H</w:t>
       </w:r>
       <w:r>
+        <w:rPr>
+          <w:b/>
+        </w:rPr>
         <w:t>eap</w:t>
       </w:r>
       <w:proofErr w:type="spellEnd"/>
@@ -647,6 +665,9 @@
     <w:p>
       <w:proofErr w:type="spellStart"/>
       <w:r>
+        <w:rPr>
+          <w:b/>
+        </w:rPr>
         <w:t>ArrayList</w:t>
       </w:r>
       <w:proofErr w:type="spellEnd"/>
@@ -660,6 +681,9 @@
     <w:p>
       <w:proofErr w:type="spellStart"/>
       <w:r>
+        <w:rPr>
+          <w:b/>
+        </w:rPr>
         <w:t>List</w:t>
       </w:r>
       <w:proofErr w:type="spellEnd"/>
@@ -670,42 +694,83 @@
     <w:p/>
     <w:p>
       <w:r>
+        <w:rPr>
+          <w:b/>
+        </w:rPr>
         <w:t>Estático (</w:t>
       </w:r>
       <w:proofErr w:type="spellStart"/>
       <w:r>
+        <w:rPr>
+          <w:b/>
+        </w:rPr>
         <w:t>static</w:t>
       </w:r>
       <w:proofErr w:type="spellEnd"/>
       <w:r>
-        <w:t>): não precisa instanciar, dar new()</w:t>
-      </w:r>
+        <w:rPr>
+          <w:b/>
+        </w:rPr>
+        <w:t>)</w:t>
+      </w:r>
+      <w:r>
+        <w:t xml:space="preserve">: não precisa instanciar, dar </w:t>
+      </w:r>
+      <w:proofErr w:type="gramStart"/>
+      <w:r>
+        <w:t>new(</w:t>
+      </w:r>
+      <w:proofErr w:type="gramEnd"/>
+      <w:r>
+        <w:t>)</w:t>
+      </w:r>
+    </w:p>
+    <w:p>
+      <w:r>
+        <w:rPr>
+          <w:b/>
+        </w:rPr>
+        <w:t>Síncrono</w:t>
+      </w:r>
+      <w:r>
+        <w:t>: executa linha por linha até o fim</w:t>
+      </w:r>
+    </w:p>
+    <w:p>
+      <w:r>
+        <w:rPr>
+          <w:b/>
+        </w:rPr>
+        <w:t>Assíncrono (</w:t>
+      </w:r>
+      <w:proofErr w:type="spellStart"/>
+      <w:r>
+        <w:rPr>
+          <w:b/>
+        </w:rPr>
+        <w:t>async</w:t>
+      </w:r>
+      <w:proofErr w:type="spellEnd"/>
+      <w:r>
+        <w:rPr>
+          <w:b/>
+        </w:rPr>
+        <w:t>)</w:t>
+      </w:r>
+      <w:r>
+        <w:t>: tenta executar todas as operações possíveis</w:t>
+      </w:r>
+    </w:p>
+    <w:p>
       <w:bookmarkStart w:id="0" w:name="_GoBack"/>
+      <w:proofErr w:type="spellStart"/>
+      <w:r>
+        <w:rPr>
+          <w:b/>
+        </w:rPr>
+        <w:t>Await</w:t>
+      </w:r>
       <w:bookmarkEnd w:id="0"/>
-    </w:p>
-    <w:p>
-      <w:r>
-        <w:t>Síncrono: executa linha por linha até o fim</w:t>
-      </w:r>
-    </w:p>
-    <w:p>
-      <w:r>
-        <w:t>Assíncrono (</w:t>
-      </w:r>
-      <w:proofErr w:type="spellStart"/>
-      <w:r>
-        <w:t>async</w:t>
-      </w:r>
-      <w:proofErr w:type="spellEnd"/>
-      <w:r>
-        <w:t>): tenta executar todas as operações possíveis</w:t>
-      </w:r>
-    </w:p>
-    <w:p>
-      <w:proofErr w:type="spellStart"/>
-      <w:r>
-        <w:t>Await</w:t>
-      </w:r>
       <w:proofErr w:type="spellEnd"/>
       <w:r>
         <w:t xml:space="preserve">: ‘bloqueia’ uma operação para o </w:t>

</xml_diff>

<commit_message>
Aula 08 - Exception
</commit_message>
<xml_diff>
--- a/anotacoes.docx
+++ b/anotacoes.docx
@@ -945,63 +945,184 @@
           <w:b/>
         </w:rPr>
       </w:pPr>
+      <w:r>
+        <w:rPr>
+          <w:b/>
+        </w:rPr>
+        <w:t>Evento</w:t>
+      </w:r>
+    </w:p>
+    <w:p>
+      <w:r>
+        <w:t xml:space="preserve">- </w:t>
+      </w:r>
+      <w:proofErr w:type="gramStart"/>
+      <w:r>
+        <w:t>usa</w:t>
+      </w:r>
+      <w:proofErr w:type="gramEnd"/>
+      <w:r>
+        <w:t xml:space="preserve"> </w:t>
+      </w:r>
+      <w:proofErr w:type="spellStart"/>
+      <w:r>
+        <w:t>delegate</w:t>
+      </w:r>
+      <w:proofErr w:type="spellEnd"/>
+      <w:r>
+        <w:t xml:space="preserve"> com restrições adicionais</w:t>
+      </w:r>
+    </w:p>
+    <w:p>
+      <w:r>
+        <w:t xml:space="preserve">- </w:t>
+      </w:r>
+      <w:proofErr w:type="spellStart"/>
+      <w:proofErr w:type="gramStart"/>
+      <w:r>
+        <w:t>delegate</w:t>
+      </w:r>
+      <w:proofErr w:type="spellEnd"/>
+      <w:proofErr w:type="gramEnd"/>
+      <w:r>
+        <w:t xml:space="preserve"> garante que apenas a classe que declara o evento pode dispará-lo (invocar)</w:t>
+      </w:r>
+    </w:p>
+    <w:p>
+      <w:r>
+        <w:t xml:space="preserve">- </w:t>
+      </w:r>
+      <w:proofErr w:type="gramStart"/>
+      <w:r>
+        <w:t>outros</w:t>
+      </w:r>
+      <w:proofErr w:type="gramEnd"/>
+      <w:r>
+        <w:t xml:space="preserve"> objetos podem assinar (+=) ou cancelar a assinatura (-=)</w:t>
+      </w:r>
+    </w:p>
+    <w:p/>
+    <w:p>
+      <w:pPr>
+        <w:rPr>
+          <w:b/>
+        </w:rPr>
+      </w:pPr>
+      <w:r>
+        <w:rPr>
+          <w:b/>
+        </w:rPr>
+        <w:t>Exceção (</w:t>
+      </w:r>
+      <w:proofErr w:type="spellStart"/>
+      <w:r>
+        <w:rPr>
+          <w:b/>
+        </w:rPr>
+        <w:t>Exception</w:t>
+      </w:r>
+      <w:proofErr w:type="spellEnd"/>
+      <w:r>
+        <w:rPr>
+          <w:b/>
+        </w:rPr>
+        <w:t>)</w:t>
+      </w:r>
+    </w:p>
+    <w:p>
+      <w:r>
+        <w:t xml:space="preserve">- </w:t>
+      </w:r>
+      <w:proofErr w:type="spellStart"/>
+      <w:r>
+        <w:t>Try</w:t>
+      </w:r>
+      <w:proofErr w:type="spellEnd"/>
+      <w:r>
+        <w:t>/Catch/</w:t>
+      </w:r>
+      <w:proofErr w:type="spellStart"/>
+      <w:r>
+        <w:t>Finally</w:t>
+      </w:r>
+      <w:proofErr w:type="spellEnd"/>
+      <w:r>
+        <w:t xml:space="preserve"> – pode-se ter mais do que um catch ou ter um </w:t>
+      </w:r>
+      <w:proofErr w:type="spellStart"/>
+      <w:r>
+        <w:t>try</w:t>
+      </w:r>
+      <w:proofErr w:type="spellEnd"/>
+      <w:r>
+        <w:t xml:space="preserve"> com </w:t>
+      </w:r>
+      <w:proofErr w:type="spellStart"/>
+      <w:r>
+        <w:t>finally</w:t>
+      </w:r>
+      <w:proofErr w:type="spellEnd"/>
+      <w:r>
+        <w:t xml:space="preserve"> e sem catch</w:t>
+      </w:r>
+    </w:p>
+    <w:p>
+      <w:r>
+        <w:t xml:space="preserve">- </w:t>
+      </w:r>
+      <w:proofErr w:type="spellStart"/>
+      <w:r>
+        <w:t>Throw</w:t>
+      </w:r>
+      <w:proofErr w:type="spellEnd"/>
+      <w:r>
+        <w:t xml:space="preserve"> – delega o tratamento </w:t>
+      </w:r>
+      <w:proofErr w:type="gramStart"/>
+      <w:r>
+        <w:t>pra</w:t>
+      </w:r>
+      <w:proofErr w:type="gramEnd"/>
+      <w:r>
+        <w:t xml:space="preserve"> um </w:t>
+      </w:r>
+      <w:proofErr w:type="spellStart"/>
+      <w:r>
+        <w:t>TryCatch</w:t>
+      </w:r>
+      <w:proofErr w:type="spellEnd"/>
+      <w:r>
+        <w:t xml:space="preserve"> e se não tiver ele mesmo</w:t>
+      </w:r>
+    </w:p>
+    <w:p>
+      <w:r>
+        <w:t xml:space="preserve">- Personalizado </w:t>
+      </w:r>
+      <w:r>
+        <w:t xml:space="preserve">– </w:t>
+      </w:r>
+      <w:r>
+        <w:t xml:space="preserve">é uma classe que herda </w:t>
+      </w:r>
+      <w:proofErr w:type="spellStart"/>
+      <w:r>
+        <w:t>Exception</w:t>
+      </w:r>
+      <w:proofErr w:type="spellEnd"/>
+      <w:r>
+        <w:t>, com seu nome terminado em ‘</w:t>
+      </w:r>
+      <w:proofErr w:type="spellStart"/>
+      <w:r>
+        <w:t>Exception</w:t>
+      </w:r>
+      <w:proofErr w:type="spellEnd"/>
+      <w:r>
+        <w:t>’ e com a implementação dos 3 métodos construtores comuns</w:t>
+      </w:r>
       <w:bookmarkStart w:id="0" w:name="_GoBack"/>
-      <w:r>
-        <w:rPr>
-          <w:b/>
-        </w:rPr>
-        <w:t>Evento</w:t>
-      </w:r>
-    </w:p>
-    <w:bookmarkEnd w:id="0"/>
-    <w:p>
-      <w:r>
-        <w:t xml:space="preserve">- </w:t>
-      </w:r>
-      <w:proofErr w:type="gramStart"/>
-      <w:r>
-        <w:t>usa</w:t>
-      </w:r>
-      <w:proofErr w:type="gramEnd"/>
-      <w:r>
-        <w:t xml:space="preserve"> </w:t>
-      </w:r>
-      <w:proofErr w:type="spellStart"/>
-      <w:r>
-        <w:t>delegate</w:t>
-      </w:r>
-      <w:proofErr w:type="spellEnd"/>
-      <w:r>
-        <w:t xml:space="preserve"> com restrições adicionais</w:t>
-      </w:r>
-    </w:p>
-    <w:p>
-      <w:r>
-        <w:t xml:space="preserve">- </w:t>
-      </w:r>
-      <w:proofErr w:type="spellStart"/>
-      <w:proofErr w:type="gramStart"/>
-      <w:r>
-        <w:t>delegate</w:t>
-      </w:r>
-      <w:proofErr w:type="spellEnd"/>
-      <w:proofErr w:type="gramEnd"/>
-      <w:r>
-        <w:t xml:space="preserve"> garante que apenas a classe que declara o evento pode dispará-lo (invocar)</w:t>
-      </w:r>
-    </w:p>
-    <w:p>
-      <w:r>
-        <w:t xml:space="preserve">- </w:t>
-      </w:r>
-      <w:proofErr w:type="gramStart"/>
-      <w:r>
-        <w:t>outros</w:t>
-      </w:r>
-      <w:proofErr w:type="gramEnd"/>
-      <w:r>
-        <w:t xml:space="preserve"> objetos podem assinar (+=) ou cancelar a assinatura (-=)</w:t>
-      </w:r>
+      <w:bookmarkEnd w:id="0"/>
     </w:p>
     <w:sectPr>
       <w:pgSz w:w="11906" w:h="16838"/>

</xml_diff>